<commit_message>
Cap nhat bao cao
</commit_message>
<xml_diff>
--- a/Hướng dẫn chạy ứng dụng Quản Lý Thư Viện.docx
+++ b/Hướng dẫn chạy ứng dụng Quản Lý Thư Viện.docx
@@ -199,6 +199,7 @@
       <w:r>
         <w:rPr>
           <w:rFonts w:ascii="Times New Roman" w:hAnsi="Times New Roman" w:cs="Times New Roman"/>
+          <w:noProof/>
           <w:sz w:val="26"/>
           <w:szCs w:val="26"/>
           <w:lang w:val="en-US"/>
@@ -275,6 +276,7 @@
       <w:r>
         <w:rPr>
           <w:rFonts w:ascii="Times New Roman" w:hAnsi="Times New Roman" w:cs="Times New Roman"/>
+          <w:noProof/>
           <w:sz w:val="26"/>
           <w:szCs w:val="26"/>
           <w:lang w:val="en-US"/>
@@ -337,7 +339,18 @@
           <w:szCs w:val="26"/>
           <w:lang w:val="en-US"/>
         </w:rPr>
-        <w:t>Paste chuỗi kết nối vừa lấy được tại chỗ bôi đen</w:t>
+        <w:t xml:space="preserve">Paste chuỗi kết nối vừa lấy được tại chỗ </w:t>
+      </w:r>
+      <w:r>
+        <w:rPr>
+          <w:rFonts w:ascii="Times New Roman" w:hAnsi="Times New Roman" w:cs="Times New Roman"/>
+          <w:i/>
+          <w:iCs/>
+          <w:sz w:val="26"/>
+          <w:szCs w:val="26"/>
+          <w:lang w:val="en-US"/>
+        </w:rPr>
+        <w:t>đang tô đậm</w:t>
       </w:r>
     </w:p>
     <w:p>

</xml_diff>